<commit_message>
VR Group CW, Evo comp code, CN CW and dissertation code update
</commit_message>
<xml_diff>
--- a/Modules/Virtual Reality/Group Coursework/project_ideas.docx
+++ b/Modules/Virtual Reality/Group Coursework/project_ideas.docx
@@ -3,6 +3,50 @@
 <w:document xmlns:wpc="http://schemas.microsoft.com/office/word/2010/wordprocessingCanvas" xmlns:mc="http://schemas.openxmlformats.org/markup-compatibility/2006" xmlns:o="urn:schemas-microsoft-com:office:office" xmlns:r="http://schemas.openxmlformats.org/officeDocument/2006/relationships" xmlns:m="http://schemas.openxmlformats.org/officeDocument/2006/math" xmlns:v="urn:schemas-microsoft-com:vml" xmlns:wp14="http://schemas.microsoft.com/office/word/2010/wordprocessingDrawing" xmlns:wp="http://schemas.openxmlformats.org/drawingml/2006/wordprocessingDrawing" xmlns:w10="urn:schemas-microsoft-com:office:word" xmlns:w="http://schemas.openxmlformats.org/wordprocessingml/2006/main" xmlns:w14="http://schemas.microsoft.com/office/word/2010/wordml" xmlns:w15="http://schemas.microsoft.com/office/word/2012/wordml" xmlns:wpg="http://schemas.microsoft.com/office/word/2010/wordprocessingGroup" xmlns:wpi="http://schemas.microsoft.com/office/word/2010/wordprocessingInk" xmlns:wne="http://schemas.microsoft.com/office/word/2006/wordml" xmlns:wps="http://schemas.microsoft.com/office/word/2010/wordprocessingShape" mc:Ignorable="w14 w15 wp14">
   <w:body>
     <w:p>
+      <w:pPr>
+        <w:pStyle w:val="Heading1"/>
+        <w:rPr>
+          <w:color w:val="auto"/>
+        </w:rPr>
+      </w:pPr>
+      <w:r>
+        <w:rPr>
+          <w:color w:val="auto"/>
+        </w:rPr>
+        <w:t>Virtual Reality</w:t>
+      </w:r>
+      <w:r>
+        <w:rPr>
+          <w:color w:val="auto"/>
+        </w:rPr>
+        <w:t xml:space="preserve"> – Group Work</w:t>
+      </w:r>
+    </w:p>
+    <w:p>
+      <w:pPr>
+        <w:spacing w:after="0"/>
+      </w:pPr>
+    </w:p>
+    <w:p>
+      <w:pPr>
+        <w:pStyle w:val="Heading2"/>
+        <w:rPr>
+          <w:color w:val="auto"/>
+        </w:rPr>
+      </w:pPr>
+      <w:r>
+        <w:rPr>
+          <w:color w:val="auto"/>
+        </w:rPr>
+        <w:t>Claustrophobia Management Simulator</w:t>
+      </w:r>
+    </w:p>
+    <w:p>
+      <w:pPr>
+        <w:spacing w:after="0"/>
+      </w:pPr>
+    </w:p>
+    <w:p>
       <w:r>
         <w:t xml:space="preserve">Main aspects of the simulation is the level of emersion the user will experience whilst interacting with the </w:t>
       </w:r>
@@ -12,8 +56,9 @@
       <w:r>
         <w:t>objects within it.</w:t>
       </w:r>
-    </w:p>
-    <w:p>
+      <w:r>
+        <w:t xml:space="preserve"> </w:t>
+      </w:r>
       <w:r>
         <w:t xml:space="preserve">The theme of </w:t>
       </w:r>
@@ -24,7 +69,17 @@
         <w:t xml:space="preserve"> Below are a few suggestions that might provide some interesting forms of interaction and simulation.</w:t>
       </w:r>
     </w:p>
-    <w:p/>
+    <w:p>
+      <w:r>
+        <w:rPr>
+          <w:b/>
+        </w:rPr>
+        <w:t>Suggestions</w:t>
+      </w:r>
+      <w:r>
+        <w:t>:</w:t>
+      </w:r>
+    </w:p>
     <w:p>
       <w:pPr>
         <w:pStyle w:val="ListParagraph"/>
@@ -33,6 +88,18 @@
           <w:numId w:val="1"/>
         </w:numPr>
       </w:pPr>
+      <w:r>
+        <w:t>Phobia Simulator</w:t>
+      </w:r>
+    </w:p>
+    <w:p>
+      <w:pPr>
+        <w:pStyle w:val="ListParagraph"/>
+        <w:numPr>
+          <w:ilvl w:val="1"/>
+          <w:numId w:val="1"/>
+        </w:numPr>
+      </w:pPr>
       <w:proofErr w:type="spellStart"/>
       <w:r>
         <w:t>Tachophobia</w:t>
@@ -40,6 +107,47 @@
       <w:proofErr w:type="spellEnd"/>
       <w:r>
         <w:t xml:space="preserve"> – Fear of speed</w:t>
+      </w:r>
+    </w:p>
+    <w:p>
+      <w:pPr>
+        <w:pStyle w:val="ListParagraph"/>
+        <w:numPr>
+          <w:ilvl w:val="1"/>
+          <w:numId w:val="1"/>
+        </w:numPr>
+      </w:pPr>
+      <w:proofErr w:type="spellStart"/>
+      <w:r>
+        <w:t>Thalassophobia</w:t>
+      </w:r>
+      <w:proofErr w:type="spellEnd"/>
+      <w:r>
+        <w:t xml:space="preserve"> – Fear of the sea</w:t>
+      </w:r>
+    </w:p>
+    <w:p>
+      <w:pPr>
+        <w:pStyle w:val="ListParagraph"/>
+        <w:numPr>
+          <w:ilvl w:val="1"/>
+          <w:numId w:val="1"/>
+        </w:numPr>
+      </w:pPr>
+      <w:r>
+        <w:t>Claustrophobia – Fear of small spaces</w:t>
+      </w:r>
+    </w:p>
+    <w:p>
+      <w:pPr>
+        <w:pStyle w:val="ListParagraph"/>
+        <w:numPr>
+          <w:ilvl w:val="1"/>
+          <w:numId w:val="1"/>
+        </w:numPr>
+      </w:pPr>
+      <w:r>
+        <w:t>Acrophobia – Fear of heights</w:t>
       </w:r>
     </w:p>
     <w:p>
@@ -50,13 +158,8 @@
           <w:numId w:val="1"/>
         </w:numPr>
       </w:pPr>
-      <w:proofErr w:type="spellStart"/>
-      <w:r>
-        <w:t>Thalassophobia</w:t>
-      </w:r>
-      <w:proofErr w:type="spellEnd"/>
-      <w:r>
-        <w:t xml:space="preserve"> – Fear of the sea</w:t>
+      <w:r>
+        <w:t>Travel sickness - boat, car, and aeroplane.</w:t>
       </w:r>
     </w:p>
     <w:p>
@@ -68,7 +171,7 @@
         </w:numPr>
       </w:pPr>
       <w:r>
-        <w:t>Claustrophobia – Fear of small spaces</w:t>
+        <w:t>Driving simulator</w:t>
       </w:r>
     </w:p>
     <w:p>
@@ -80,7 +183,7 @@
         </w:numPr>
       </w:pPr>
       <w:r>
-        <w:t>Acrophobia – Fear of heights</w:t>
+        <w:t>Flight simulator</w:t>
       </w:r>
     </w:p>
     <w:p>
@@ -92,117 +195,166 @@
         </w:numPr>
       </w:pPr>
       <w:r>
-        <w:rPr>
-          <w:noProof/>
-        </w:rPr>
-        <w:pict>
-          <v:shapetype id="_x0000_t75" coordsize="21600,21600" o:spt="75" o:preferrelative="t" path="m@4@5l@4@11@9@11@9@5xe" filled="f" stroked="f">
-            <v:stroke joinstyle="miter"/>
-            <v:formulas>
-              <v:f eqn="if lineDrawn pixelLineWidth 0"/>
-              <v:f eqn="sum @0 1 0"/>
-              <v:f eqn="sum 0 0 @1"/>
-              <v:f eqn="prod @2 1 2"/>
-              <v:f eqn="prod @3 21600 pixelWidth"/>
-              <v:f eqn="prod @3 21600 pixelHeight"/>
-              <v:f eqn="sum @0 0 1"/>
-              <v:f eqn="prod @6 1 2"/>
-              <v:f eqn="prod @7 21600 pixelWidth"/>
-              <v:f eqn="sum @8 21600 0"/>
-              <v:f eqn="prod @7 21600 pixelHeight"/>
-              <v:f eqn="sum @10 21600 0"/>
-            </v:formulas>
-            <v:path o:extrusionok="f" gradientshapeok="t" o:connecttype="rect"/>
-            <o:lock v:ext="edit" aspectratio="t"/>
-          </v:shapetype>
-          <v:shape id="_x0000_s1026" type="#_x0000_t75" style="position:absolute;left:0;text-align:left;margin-left:19.7pt;margin-top:21.1pt;width:240.2pt;height:220.6pt;z-index:251659264;mso-position-horizontal-relative:text;mso-position-vertical-relative:text;mso-width-relative:page;mso-height-relative:page">
-            <v:imagedata r:id="rId5" o:title="great-mole-rat"/>
-            <w10:wrap type="square"/>
-          </v:shape>
-        </w:pict>
-      </w:r>
-      <w:proofErr w:type="spellStart"/>
-      <w:r>
-        <w:t>Zemmiphobia</w:t>
-      </w:r>
-      <w:proofErr w:type="spellEnd"/>
-      <w:r>
-        <w:t xml:space="preserve"> – Fear </w:t>
-      </w:r>
-      <w:r>
-        <w:t>o</w:t>
-      </w:r>
-      <w:r>
-        <w:t>f the great mole rat</w:t>
-      </w:r>
-    </w:p>
-    <w:p>
-      <w:pPr>
-        <w:ind w:left="360"/>
-      </w:pPr>
-    </w:p>
-    <w:p>
-      <w:pPr>
-        <w:ind w:left="360"/>
-      </w:pPr>
-    </w:p>
-    <w:p>
-      <w:pPr>
-        <w:ind w:left="360"/>
-      </w:pPr>
-    </w:p>
-    <w:p>
-      <w:pPr>
-        <w:ind w:left="360"/>
-      </w:pPr>
-    </w:p>
-    <w:p>
-      <w:pPr>
-        <w:ind w:left="360"/>
-      </w:pPr>
-    </w:p>
-    <w:p>
-      <w:pPr>
-        <w:ind w:left="360"/>
-      </w:pPr>
-    </w:p>
-    <w:p>
-      <w:pPr>
-        <w:ind w:left="360"/>
-      </w:pPr>
-    </w:p>
-    <w:p>
-      <w:pPr>
-        <w:ind w:left="360"/>
-      </w:pPr>
-    </w:p>
-    <w:p>
-      <w:pPr>
-        <w:ind w:left="360"/>
-      </w:pPr>
-    </w:p>
-    <w:p>
-      <w:pPr>
-        <w:ind w:left="360"/>
-      </w:pPr>
-    </w:p>
-    <w:p>
-      <w:pPr>
-        <w:ind w:left="360"/>
-      </w:pPr>
-    </w:p>
-    <w:p>
-      <w:pPr>
-        <w:ind w:left="360"/>
-      </w:pPr>
-      <w:r>
-        <w:t>Other</w:t>
-      </w:r>
-      <w:r>
-        <w:t xml:space="preserve"> Conditions</w:t>
-      </w:r>
-      <w:r>
-        <w:t>:</w:t>
+        <w:t xml:space="preserve">Training Centre </w:t>
+      </w:r>
+    </w:p>
+    <w:p/>
+    <w:p>
+      <w:pPr>
+        <w:rPr>
+          <w:b/>
+        </w:rPr>
+      </w:pPr>
+      <w:r>
+        <w:rPr>
+          <w:b/>
+        </w:rPr>
+        <w:t>Team meeting notes (25/02/2016)</w:t>
+      </w:r>
+    </w:p>
+    <w:p>
+      <w:r>
+        <w:t xml:space="preserve">The team have decided to develop </w:t>
+      </w:r>
+      <w:r>
+        <w:t xml:space="preserve">a </w:t>
+      </w:r>
+      <w:r>
+        <w:t xml:space="preserve">claustrophobia simulation. The sim will encompass scenarios and interactive ques that will allow the user </w:t>
+      </w:r>
+      <w:r>
+        <w:t xml:space="preserve">to experience the </w:t>
+      </w:r>
+      <w:r>
+        <w:t>symptoms</w:t>
+      </w:r>
+      <w:r>
+        <w:t xml:space="preserve"> of claustro</w:t>
+      </w:r>
+      <w:r>
+        <w:t>phobia</w:t>
+      </w:r>
+      <w:r>
+        <w:t xml:space="preserve">. The purpose of </w:t>
+      </w:r>
+      <w:r>
+        <w:t xml:space="preserve">the simulation is too create an environment in which a person suffering from the phobia can manage and control </w:t>
+      </w:r>
+      <w:r>
+        <w:t>real world elements that</w:t>
+      </w:r>
+      <w:r>
+        <w:t xml:space="preserve"> may</w:t>
+      </w:r>
+      <w:r>
+        <w:t xml:space="preserve"> trigger</w:t>
+      </w:r>
+      <w:r>
+        <w:t xml:space="preserve"> </w:t>
+      </w:r>
+      <w:r>
+        <w:t>these</w:t>
+      </w:r>
+      <w:r>
+        <w:t xml:space="preserve"> anxieties</w:t>
+      </w:r>
+      <w:r>
+        <w:t xml:space="preserve"> and </w:t>
+      </w:r>
+      <w:r>
+        <w:t>symptoms</w:t>
+      </w:r>
+      <w:r>
+        <w:t>.</w:t>
+      </w:r>
+    </w:p>
+    <w:p>
+      <w:r>
+        <w:t>The development of</w:t>
+      </w:r>
+      <w:r>
+        <w:t xml:space="preserve"> a</w:t>
+      </w:r>
+      <w:r>
+        <w:t xml:space="preserve"> house with multiple rooms that will have interaction such as a resizing room. There were also talks of a narrow corridor and stair cupboard. Maybe a cellar with consideration to lighting</w:t>
+      </w:r>
+      <w:r>
+        <w:t xml:space="preserve"> change and better illusion of</w:t>
+      </w:r>
+      <w:r>
+        <w:t xml:space="preserve"> confinement</w:t>
+      </w:r>
+      <w:r>
+        <w:t>.</w:t>
+      </w:r>
+      <w:r>
+        <w:t xml:space="preserve"> The elevator and its confinement is a common fear for this phobia.</w:t>
+      </w:r>
+    </w:p>
+    <w:p>
+      <w:r>
+        <w:t>Considering</w:t>
+      </w:r>
+      <w:r>
+        <w:t xml:space="preserve"> the reflection of the</w:t>
+      </w:r>
+      <w:r>
+        <w:t xml:space="preserve"> phobia</w:t>
+      </w:r>
+      <w:r>
+        <w:t>s severity</w:t>
+      </w:r>
+      <w:r>
+        <w:t xml:space="preserve"> </w:t>
+      </w:r>
+      <w:r>
+        <w:t xml:space="preserve">in the VR by manipulating the dimensions of the house, number of windows and </w:t>
+      </w:r>
+      <w:r>
+        <w:t>doors</w:t>
+      </w:r>
+      <w:r>
+        <w:t xml:space="preserve"> and whether th</w:t>
+      </w:r>
+      <w:r>
+        <w:t>ey open to a larger space.</w:t>
+      </w:r>
+      <w:r>
+        <w:t xml:space="preserve"> So say to increase the severity of the phobia experience we increase the trigger in which the user experiences the phobias symptoms such as closed doors or lack of lights</w:t>
+      </w:r>
+      <w:r>
+        <w:t xml:space="preserve"> each stage.</w:t>
+      </w:r>
+    </w:p>
+    <w:p>
+      <w:r>
+        <w:t xml:space="preserve">The construction of a house allows the team to replicate a realistic household scene that will deliver a </w:t>
+      </w:r>
+      <w:r>
+        <w:t xml:space="preserve">relatable, </w:t>
+      </w:r>
+      <w:r>
+        <w:t>immersive</w:t>
+      </w:r>
+      <w:r>
+        <w:t xml:space="preserve"> and comfortable environment in which phobia symptoms can be simulated.</w:t>
+      </w:r>
+      <w:r>
+        <w:t xml:space="preserve"> </w:t>
+      </w:r>
+    </w:p>
+    <w:p>
+      <w:r>
+        <w:t xml:space="preserve">The team are meeting on </w:t>
+      </w:r>
+      <w:r>
+        <w:rPr>
+          <w:b/>
+        </w:rPr>
+        <w:t>1/03/2016</w:t>
+      </w:r>
+      <w:r>
+        <w:t>, time TBC, to finalize design ideas and begin delegating work amongst the team. Each member is researching the listed aspects below of the phobia:</w:t>
       </w:r>
     </w:p>
     <w:p>
@@ -214,12 +366,10 @@
         </w:numPr>
       </w:pPr>
       <w:r>
-        <w:t>Travel sickness - boat, car, and aeroplane.</w:t>
-      </w:r>
-    </w:p>
-    <w:p>
-      <w:r>
-        <w:t>Training purposes:</w:t>
+        <w:t>Symptoms</w:t>
+      </w:r>
+      <w:r>
+        <w:t xml:space="preserve"> - Andy</w:t>
       </w:r>
     </w:p>
     <w:p>
@@ -231,7 +381,10 @@
         </w:numPr>
       </w:pPr>
       <w:r>
-        <w:t>Driving simulator</w:t>
+        <w:t>Scenarios</w:t>
+      </w:r>
+      <w:r>
+        <w:t>- Casey</w:t>
       </w:r>
     </w:p>
     <w:p>
@@ -243,7 +396,10 @@
         </w:numPr>
       </w:pPr>
       <w:r>
-        <w:t>Flight simulator</w:t>
+        <w:t>Triggers</w:t>
+      </w:r>
+      <w:r>
+        <w:t xml:space="preserve"> - Zenon</w:t>
       </w:r>
     </w:p>
     <w:p>
@@ -255,20 +411,462 @@
         </w:numPr>
       </w:pPr>
       <w:r>
-        <w:t xml:space="preserve">Training Centre </w:t>
-      </w:r>
-    </w:p>
-    <w:p/>
+        <w:t>Existing</w:t>
+      </w:r>
+      <w:r>
+        <w:t xml:space="preserve"> </w:t>
+      </w:r>
+      <w:r>
+        <w:t>–</w:t>
+      </w:r>
+      <w:r>
+        <w:t xml:space="preserve"> Me</w:t>
+      </w:r>
+    </w:p>
+    <w:p>
+      <w:pPr>
+        <w:pStyle w:val="ListParagraph"/>
+      </w:pPr>
+    </w:p>
     <w:p>
       <w:pPr>
         <w:rPr>
           <w:b/>
         </w:rPr>
       </w:pPr>
-      <w:r>
+    </w:p>
+    <w:p>
+      <w:pPr>
         <w:rPr>
           <w:b/>
         </w:rPr>
+      </w:pPr>
+      <w:r>
+        <w:rPr>
+          <w:b/>
+        </w:rPr>
+        <w:t>Symptoms</w:t>
+      </w:r>
+    </w:p>
+    <w:p>
+      <w:r>
+        <w:t>The</w:t>
+      </w:r>
+      <w:r>
+        <w:t>re two dominant aspects to the</w:t>
+      </w:r>
+      <w:r>
+        <w:t xml:space="preserve"> symptoms</w:t>
+      </w:r>
+      <w:r>
+        <w:t xml:space="preserve"> of claustrophobia,</w:t>
+      </w:r>
+      <w:r>
+        <w:t xml:space="preserve"> </w:t>
+      </w:r>
+      <w:r>
+        <w:t xml:space="preserve">the feeling of </w:t>
+      </w:r>
+      <w:r>
+        <w:t>r</w:t>
+      </w:r>
+      <w:r>
+        <w:t>estriction and suffocation.</w:t>
+      </w:r>
+      <w:r>
+        <w:t xml:space="preserve"> Research has been done into the application of VR in health treatment. VRT (Virtual Reality Therapy) is area of interest for researchers as it is non-invasive, safe and cheaper than physically </w:t>
+      </w:r>
+      <w:r>
+        <w:t xml:space="preserve">simulating phobia scenarios. </w:t>
+      </w:r>
+      <w:hyperlink r:id="rId5" w:history="1">
+        <w:r>
+          <w:rPr>
+            <w:rStyle w:val="Hyperlink"/>
+          </w:rPr>
+          <w:t>https://en.wikipedia.org/wiki/Virtual_reality_therapy</w:t>
+        </w:r>
+      </w:hyperlink>
+      <w:r>
+        <w:t xml:space="preserve"> </w:t>
+      </w:r>
+    </w:p>
+    <w:p>
+      <w:pPr>
+        <w:rPr>
+          <w:b/>
+        </w:rPr>
+      </w:pPr>
+    </w:p>
+    <w:p>
+      <w:pPr>
+        <w:rPr>
+          <w:b/>
+        </w:rPr>
+      </w:pPr>
+      <w:r>
+        <w:rPr>
+          <w:b/>
+        </w:rPr>
+        <w:t>Existing</w:t>
+      </w:r>
+      <w:r>
+        <w:rPr>
+          <w:b/>
+        </w:rPr>
+        <w:t xml:space="preserve"> VR</w:t>
+      </w:r>
+      <w:r>
+        <w:rPr>
+          <w:b/>
+        </w:rPr>
+        <w:t xml:space="preserve"> Methods of</w:t>
+      </w:r>
+      <w:r>
+        <w:rPr>
+          <w:b/>
+        </w:rPr>
+        <w:t xml:space="preserve"> Claustrophobia</w:t>
+      </w:r>
+      <w:r>
+        <w:rPr>
+          <w:b/>
+        </w:rPr>
+        <w:t xml:space="preserve"> and Health related</w:t>
+      </w:r>
+      <w:r>
+        <w:rPr>
+          <w:b/>
+        </w:rPr>
+        <w:t xml:space="preserve"> Treatment</w:t>
+      </w:r>
+    </w:p>
+    <w:p>
+      <w:r>
+        <w:t xml:space="preserve">Claustrophobia </w:t>
+      </w:r>
+      <w:r>
+        <w:t xml:space="preserve">is still </w:t>
+      </w:r>
+      <w:r>
+        <w:t>largely understudied.</w:t>
+      </w:r>
+      <w:r>
+        <w:t xml:space="preserve"> Treatment methods like VR simulations have been an area of interest for some researchers.</w:t>
+      </w:r>
+    </w:p>
+    <w:p>
+      <w:pPr>
+        <w:pStyle w:val="ListParagraph"/>
+        <w:numPr>
+          <w:ilvl w:val="0"/>
+          <w:numId w:val="2"/>
+        </w:numPr>
+        <w:rPr>
+          <w:i/>
+        </w:rPr>
+      </w:pPr>
+      <w:r>
+        <w:rPr>
+          <w:i/>
+        </w:rPr>
+        <w:t>VR used</w:t>
+      </w:r>
+      <w:r>
+        <w:rPr>
+          <w:i/>
+        </w:rPr>
+        <w:t xml:space="preserve"> to combat phobia symptoms</w:t>
+      </w:r>
+    </w:p>
+    <w:p>
+      <w:r>
+        <w:t xml:space="preserve">Study has proved that most people experience </w:t>
+      </w:r>
+      <w:r>
+        <w:t>symptoms associated with</w:t>
+      </w:r>
+      <w:r>
+        <w:t xml:space="preserve"> claustrophobia when having an MRI scan as it is carried out in such a confined space. </w:t>
+      </w:r>
+      <w:r>
+        <w:t>Experiment</w:t>
+      </w:r>
+      <w:r>
+        <w:t>s</w:t>
+      </w:r>
+      <w:r>
+        <w:t xml:space="preserve"> were done using VR goggles </w:t>
+      </w:r>
+      <w:r>
+        <w:t>on</w:t>
+      </w:r>
+      <w:r>
+        <w:t xml:space="preserve"> patients undergoing an MRI scan whom had </w:t>
+      </w:r>
+      <w:r>
+        <w:t xml:space="preserve">been diagnosed claustrophobic. It was found that patients wearing the VR headset could endure a 10 minute MRI scan displaying very mild symptoms if any compared to another claustrophobic patient having a MRI scan without a headset. </w:t>
+      </w:r>
+      <w:hyperlink r:id="rId6" w:anchor="Use_of_virtual_reality_distraction_to_reduce_claustrophobia" w:history="1">
+        <w:r>
+          <w:rPr>
+            <w:rStyle w:val="Hyperlink"/>
+          </w:rPr>
+          <w:t>https://en.wikipedia.org/wiki/Claustrophobia#Use_of_virtual_reality_distraction_to_reduce_claustrophobia</w:t>
+        </w:r>
+      </w:hyperlink>
+    </w:p>
+    <w:p>
+      <w:r>
+        <w:t xml:space="preserve">Mock MRI scanner hardware has been developed for phobia management, staff training and research purposes. </w:t>
+      </w:r>
+      <w:hyperlink r:id="rId7" w:history="1">
+        <w:r>
+          <w:rPr>
+            <w:rStyle w:val="Hyperlink"/>
+          </w:rPr>
+          <w:t>http://www.pstnet.com/hardware.cfm?ID=92</w:t>
+        </w:r>
+      </w:hyperlink>
+      <w:r>
+        <w:t xml:space="preserve"> Maybe hardware like this can be virtualized.</w:t>
+      </w:r>
+      <w:r>
+        <w:t xml:space="preserve"> </w:t>
+      </w:r>
+      <w:hyperlink r:id="rId8" w:history="1">
+        <w:r>
+          <w:rPr>
+            <w:rStyle w:val="Hyperlink"/>
+          </w:rPr>
+          <w:t>http://www.imaging.psu.edu/facilities/3t-mri/equipment/mri-simulator</w:t>
+        </w:r>
+      </w:hyperlink>
+      <w:r>
+        <w:t xml:space="preserve"> </w:t>
+      </w:r>
+    </w:p>
+    <w:p>
+      <w:pPr>
+        <w:pStyle w:val="ListParagraph"/>
+        <w:numPr>
+          <w:ilvl w:val="0"/>
+          <w:numId w:val="2"/>
+        </w:numPr>
+        <w:rPr>
+          <w:i/>
+        </w:rPr>
+      </w:pPr>
+      <w:r>
+        <w:rPr>
+          <w:i/>
+        </w:rPr>
+        <w:t>Health Diagnosis Tool</w:t>
+      </w:r>
+    </w:p>
+    <w:p>
+      <w:r>
+        <w:rPr>
+          <w:rFonts w:cs="Arial"/>
+          <w:szCs w:val="20"/>
+          <w:lang w:val="en"/>
+        </w:rPr>
+        <w:t>Virtual reality is often used as a diagnostic tool in that it enables doctors to arrive at a diagnosis in conjunction with other methods such as MRI scans. This removes the need for invasive procedures or surgery.</w:t>
+      </w:r>
+      <w:r>
+        <w:rPr>
+          <w:sz w:val="24"/>
+        </w:rPr>
+        <w:t xml:space="preserve"> </w:t>
+      </w:r>
+      <w:hyperlink r:id="rId9" w:history="1">
+        <w:r>
+          <w:rPr>
+            <w:rStyle w:val="Hyperlink"/>
+          </w:rPr>
+          <w:t>http://www.vrs.org.uk/virtual-reality-healthcare/</w:t>
+        </w:r>
+      </w:hyperlink>
+      <w:r>
+        <w:t xml:space="preserve"> </w:t>
+      </w:r>
+    </w:p>
+    <w:p>
+      <w:pPr>
+        <w:pStyle w:val="ListParagraph"/>
+        <w:numPr>
+          <w:ilvl w:val="0"/>
+          <w:numId w:val="2"/>
+        </w:numPr>
+        <w:rPr>
+          <w:i/>
+        </w:rPr>
+      </w:pPr>
+      <w:r>
+        <w:rPr>
+          <w:i/>
+        </w:rPr>
+        <w:t>Phobia management Simulation</w:t>
+      </w:r>
+      <w:r>
+        <w:rPr>
+          <w:i/>
+        </w:rPr>
+        <w:t xml:space="preserve"> research</w:t>
+      </w:r>
+    </w:p>
+    <w:p>
+      <w:pPr>
+        <w:rPr>
+          <w:sz w:val="24"/>
+        </w:rPr>
+      </w:pPr>
+      <w:r>
+        <w:rPr>
+          <w:sz w:val="24"/>
+        </w:rPr>
+        <w:t>Research has been carried out into the development of virtual environments that can replicate scenarios that will trigger phobia symptoms. This provides an individual with such</w:t>
+      </w:r>
+      <w:r>
+        <w:rPr>
+          <w:sz w:val="24"/>
+        </w:rPr>
+        <w:t xml:space="preserve"> a phobia a means or place where they can practice, train and manage </w:t>
+      </w:r>
+      <w:r>
+        <w:rPr>
+          <w:sz w:val="24"/>
+        </w:rPr>
+        <w:t>these anxieties.</w:t>
+      </w:r>
+      <w:r>
+        <w:rPr>
+          <w:sz w:val="24"/>
+        </w:rPr>
+        <w:t xml:space="preserve"> </w:t>
+      </w:r>
+      <w:hyperlink r:id="rId10" w:history="1">
+        <w:r>
+          <w:rPr>
+            <w:rStyle w:val="Hyperlink"/>
+            <w:sz w:val="24"/>
+          </w:rPr>
+          <w:t>http://www.vrs.org.uk/virtual-reality-healthcare/claustrophobia.html</w:t>
+        </w:r>
+      </w:hyperlink>
+      <w:r>
+        <w:rPr>
+          <w:sz w:val="24"/>
+        </w:rPr>
+        <w:t>. The next link below is an article on a simulation devel</w:t>
+      </w:r>
+      <w:r>
+        <w:rPr>
+          <w:sz w:val="24"/>
+        </w:rPr>
+        <w:t>oped to manage phobia symptoms.</w:t>
+      </w:r>
+      <w:r>
+        <w:rPr>
+          <w:sz w:val="24"/>
+        </w:rPr>
+        <w:t xml:space="preserve"> </w:t>
+      </w:r>
+      <w:r>
+        <w:rPr>
+          <w:sz w:val="24"/>
+        </w:rPr>
+        <w:t xml:space="preserve">This article is particularly useful to our suggestions so far as it mentions common scenes and objects which trigger symptoms of claustrophobia e.g. elevator, closets, tunnels, aeroplane.    </w:t>
+      </w:r>
+      <w:hyperlink r:id="rId11" w:history="1">
+        <w:r>
+          <w:rPr>
+            <w:rStyle w:val="Hyperlink"/>
+            <w:sz w:val="24"/>
+          </w:rPr>
+          <w:t>http://www.</w:t>
+        </w:r>
+        <w:bookmarkStart w:id="0" w:name="_GoBack"/>
+        <w:bookmarkEnd w:id="0"/>
+        <w:r>
+          <w:rPr>
+            <w:rStyle w:val="Hyperlink"/>
+            <w:sz w:val="24"/>
+          </w:rPr>
+          <w:t>vrphobia.com/closed.htm</w:t>
+        </w:r>
+      </w:hyperlink>
+      <w:r>
+        <w:rPr>
+          <w:sz w:val="24"/>
+        </w:rPr>
+        <w:t xml:space="preserve"> </w:t>
+      </w:r>
+      <w:r>
+        <w:rPr>
+          <w:sz w:val="24"/>
+        </w:rPr>
+        <w:t xml:space="preserve"> </w:t>
+      </w:r>
+    </w:p>
+    <w:p>
+      <w:pPr>
+        <w:pStyle w:val="ListParagraph"/>
+        <w:numPr>
+          <w:ilvl w:val="0"/>
+          <w:numId w:val="2"/>
+        </w:numPr>
+      </w:pPr>
+      <w:r>
+        <w:t>VR simulation to distract a patient in pain</w:t>
+      </w:r>
+    </w:p>
+    <w:p>
+      <w:r>
+        <w:t xml:space="preserve">Again the application of VR extends to psychological treatment and this case an immersive distraction. </w:t>
+      </w:r>
+      <w:hyperlink r:id="rId12" w:history="1">
+        <w:r>
+          <w:rPr>
+            <w:rStyle w:val="Hyperlink"/>
+          </w:rPr>
+          <w:t>http://www.hitl.washington.edu/projects/vrpain/</w:t>
+        </w:r>
+      </w:hyperlink>
+      <w:r>
+        <w:t xml:space="preserve"> </w:t>
+      </w:r>
+      <w:r>
+        <w:softHyphen/>
+      </w:r>
+      <w:r>
+        <w:softHyphen/>
+      </w:r>
+    </w:p>
+    <w:p>
+      <w:pPr>
+        <w:rPr>
+          <w:b/>
+        </w:rPr>
+      </w:pPr>
+    </w:p>
+    <w:p>
+      <w:pPr>
+        <w:rPr>
+          <w:b/>
+        </w:rPr>
+      </w:pPr>
+    </w:p>
+    <w:p>
+      <w:pPr>
+        <w:rPr>
+          <w:b/>
+        </w:rPr>
+      </w:pPr>
+      <w:r>
+        <w:rPr>
+          <w:b/>
+        </w:rPr>
         <w:t>References:</w:t>
       </w:r>
     </w:p>
@@ -278,7 +876,7 @@
           <w:rStyle w:val="Hyperlink"/>
         </w:rPr>
       </w:pPr>
-      <w:hyperlink r:id="rId6" w:history="1">
+      <w:hyperlink r:id="rId13" w:history="1">
         <w:r>
           <w:rPr>
             <w:rStyle w:val="Hyperlink"/>
@@ -288,7 +886,7 @@
       </w:hyperlink>
     </w:p>
     <w:p>
-      <w:hyperlink r:id="rId7" w:history="1">
+      <w:hyperlink r:id="rId14" w:history="1">
         <w:r>
           <w:rPr>
             <w:rStyle w:val="Hyperlink"/>
@@ -304,7 +902,7 @@
       <w:r>
         <w:t xml:space="preserve">Claustrophobia definition: </w:t>
       </w:r>
-      <w:hyperlink r:id="rId8" w:history="1">
+      <w:hyperlink r:id="rId15" w:history="1">
         <w:r>
           <w:rPr>
             <w:rStyle w:val="Hyperlink"/>
@@ -313,30 +911,103 @@
         </w:r>
       </w:hyperlink>
     </w:p>
-    <w:bookmarkStart w:id="0" w:name="_GoBack"/>
-    <w:p>
-      <w:r>
-        <w:fldChar w:fldCharType="begin"/>
-      </w:r>
-      <w:r>
-        <w:instrText xml:space="preserve"> HYPERLINK "http://phobos.psychologicaltechnologies.com/" </w:instrText>
-      </w:r>
-      <w:r>
-        <w:fldChar w:fldCharType="separate"/>
-      </w:r>
-      <w:r>
-        <w:rPr>
-          <w:rStyle w:val="Hyperlink"/>
-        </w:rPr>
-        <w:t>http://phobos.psychologicaltechnologies.com/</w:t>
-      </w:r>
-      <w:r>
-        <w:fldChar w:fldCharType="end"/>
-      </w:r>
+    <w:p>
+      <w:hyperlink r:id="rId16" w:history="1">
+        <w:r>
+          <w:rPr>
+            <w:rStyle w:val="Hyperlink"/>
+          </w:rPr>
+          <w:t>http://phobos.psychologicaltechnologies.com/</w:t>
+        </w:r>
+      </w:hyperlink>
       <w:r>
         <w:t xml:space="preserve"> </w:t>
       </w:r>
-      <w:bookmarkEnd w:id="0"/>
+    </w:p>
+    <w:p>
+      <w:r>
+        <w:t>VR used in Healthcare, Virtual Reality Site, available at:</w:t>
+      </w:r>
+      <w:r>
+        <w:t xml:space="preserve"> </w:t>
+      </w:r>
+      <w:hyperlink r:id="rId17" w:history="1">
+        <w:r>
+          <w:rPr>
+            <w:rStyle w:val="Hyperlink"/>
+          </w:rPr>
+          <w:t>http://www.vrs.org.uk/virtual-reality-applications/</w:t>
+        </w:r>
+      </w:hyperlink>
+      <w:r>
+        <w:t xml:space="preserve"> </w:t>
+      </w:r>
+    </w:p>
+    <w:p/>
+    <w:p>
+      <w:r>
+        <w:t>Scenes</w:t>
+      </w:r>
+    </w:p>
+    <w:p>
+      <w:pPr>
+        <w:pStyle w:val="ListParagraph"/>
+        <w:numPr>
+          <w:ilvl w:val="0"/>
+          <w:numId w:val="1"/>
+        </w:numPr>
+      </w:pPr>
+      <w:r>
+        <w:t xml:space="preserve">Elevator </w:t>
+      </w:r>
+    </w:p>
+    <w:p>
+      <w:pPr>
+        <w:pStyle w:val="ListParagraph"/>
+        <w:numPr>
+          <w:ilvl w:val="0"/>
+          <w:numId w:val="1"/>
+        </w:numPr>
+      </w:pPr>
+      <w:r>
+        <w:t>Long narrow Hallway</w:t>
+      </w:r>
+    </w:p>
+    <w:p>
+      <w:pPr>
+        <w:pStyle w:val="ListParagraph"/>
+        <w:numPr>
+          <w:ilvl w:val="0"/>
+          <w:numId w:val="1"/>
+        </w:numPr>
+      </w:pPr>
+      <w:r>
+        <w:t>Cellar</w:t>
+      </w:r>
+    </w:p>
+    <w:p>
+      <w:pPr>
+        <w:pStyle w:val="ListParagraph"/>
+        <w:numPr>
+          <w:ilvl w:val="0"/>
+          <w:numId w:val="1"/>
+        </w:numPr>
+      </w:pPr>
+      <w:r>
+        <w:t>Revolving door</w:t>
+      </w:r>
+    </w:p>
+    <w:p>
+      <w:pPr>
+        <w:pStyle w:val="ListParagraph"/>
+        <w:numPr>
+          <w:ilvl w:val="0"/>
+          <w:numId w:val="1"/>
+        </w:numPr>
+      </w:pPr>
+      <w:r>
+        <w:t xml:space="preserve">Cupboard room(could be toilet or bathroom) </w:t>
+      </w:r>
     </w:p>
     <w:sectPr>
       <w:pgSz w:w="11906" w:h="16838"/>
@@ -365,7 +1036,7 @@
         <w:rFonts w:ascii="Calibri" w:eastAsiaTheme="minorHAnsi" w:hAnsi="Calibri" w:cstheme="minorBidi" w:hint="default"/>
       </w:rPr>
     </w:lvl>
-    <w:lvl w:ilvl="1" w:tplc="08090003" w:tentative="1">
+    <w:lvl w:ilvl="1" w:tplc="08090003">
       <w:start w:val="1"/>
       <w:numFmt w:val="bullet"/>
       <w:lvlText w:val="o"/>
@@ -462,8 +1133,100 @@
       </w:rPr>
     </w:lvl>
   </w:abstractNum>
+  <w:abstractNum w:abstractNumId="1" w15:restartNumberingAfterBreak="0">
+    <w:nsid w:val="733625A6"/>
+    <w:multiLevelType w:val="hybridMultilevel"/>
+    <w:tmpl w:val="42FAD4C2"/>
+    <w:lvl w:ilvl="0" w:tplc="BD260446">
+      <w:start w:val="1"/>
+      <w:numFmt w:val="decimal"/>
+      <w:lvlText w:val="(%1)"/>
+      <w:lvlJc w:val="left"/>
+      <w:pPr>
+        <w:ind w:left="720" w:hanging="360"/>
+      </w:pPr>
+      <w:rPr>
+        <w:rFonts w:hint="default"/>
+      </w:rPr>
+    </w:lvl>
+    <w:lvl w:ilvl="1" w:tplc="08090019" w:tentative="1">
+      <w:start w:val="1"/>
+      <w:numFmt w:val="lowerLetter"/>
+      <w:lvlText w:val="%2."/>
+      <w:lvlJc w:val="left"/>
+      <w:pPr>
+        <w:ind w:left="1440" w:hanging="360"/>
+      </w:pPr>
+    </w:lvl>
+    <w:lvl w:ilvl="2" w:tplc="0809001B" w:tentative="1">
+      <w:start w:val="1"/>
+      <w:numFmt w:val="lowerRoman"/>
+      <w:lvlText w:val="%3."/>
+      <w:lvlJc w:val="right"/>
+      <w:pPr>
+        <w:ind w:left="2160" w:hanging="180"/>
+      </w:pPr>
+    </w:lvl>
+    <w:lvl w:ilvl="3" w:tplc="0809000F" w:tentative="1">
+      <w:start w:val="1"/>
+      <w:numFmt w:val="decimal"/>
+      <w:lvlText w:val="%4."/>
+      <w:lvlJc w:val="left"/>
+      <w:pPr>
+        <w:ind w:left="2880" w:hanging="360"/>
+      </w:pPr>
+    </w:lvl>
+    <w:lvl w:ilvl="4" w:tplc="08090019" w:tentative="1">
+      <w:start w:val="1"/>
+      <w:numFmt w:val="lowerLetter"/>
+      <w:lvlText w:val="%5."/>
+      <w:lvlJc w:val="left"/>
+      <w:pPr>
+        <w:ind w:left="3600" w:hanging="360"/>
+      </w:pPr>
+    </w:lvl>
+    <w:lvl w:ilvl="5" w:tplc="0809001B" w:tentative="1">
+      <w:start w:val="1"/>
+      <w:numFmt w:val="lowerRoman"/>
+      <w:lvlText w:val="%6."/>
+      <w:lvlJc w:val="right"/>
+      <w:pPr>
+        <w:ind w:left="4320" w:hanging="180"/>
+      </w:pPr>
+    </w:lvl>
+    <w:lvl w:ilvl="6" w:tplc="0809000F" w:tentative="1">
+      <w:start w:val="1"/>
+      <w:numFmt w:val="decimal"/>
+      <w:lvlText w:val="%7."/>
+      <w:lvlJc w:val="left"/>
+      <w:pPr>
+        <w:ind w:left="5040" w:hanging="360"/>
+      </w:pPr>
+    </w:lvl>
+    <w:lvl w:ilvl="7" w:tplc="08090019" w:tentative="1">
+      <w:start w:val="1"/>
+      <w:numFmt w:val="lowerLetter"/>
+      <w:lvlText w:val="%8."/>
+      <w:lvlJc w:val="left"/>
+      <w:pPr>
+        <w:ind w:left="5760" w:hanging="360"/>
+      </w:pPr>
+    </w:lvl>
+    <w:lvl w:ilvl="8" w:tplc="0809001B" w:tentative="1">
+      <w:start w:val="1"/>
+      <w:numFmt w:val="lowerRoman"/>
+      <w:lvlText w:val="%9."/>
+      <w:lvlJc w:val="right"/>
+      <w:pPr>
+        <w:ind w:left="6480" w:hanging="180"/>
+      </w:pPr>
+    </w:lvl>
+  </w:abstractNum>
   <w:num w:numId="1">
     <w:abstractNumId w:val="0"/>
+  </w:num>
+  <w:num w:numId="2">
+    <w:abstractNumId w:val="1"/>
   </w:num>
 </w:numbering>
 </file>
@@ -862,6 +1625,49 @@
     <w:name w:val="Normal"/>
     <w:qFormat/>
   </w:style>
+  <w:style w:type="paragraph" w:styleId="Heading1">
+    <w:name w:val="heading 1"/>
+    <w:basedOn w:val="Normal"/>
+    <w:next w:val="Normal"/>
+    <w:link w:val="Heading1Char"/>
+    <w:uiPriority w:val="9"/>
+    <w:qFormat/>
+    <w:rsid w:val="00CB4A24"/>
+    <w:pPr>
+      <w:keepNext/>
+      <w:keepLines/>
+      <w:spacing w:before="240" w:after="0"/>
+      <w:outlineLvl w:val="0"/>
+    </w:pPr>
+    <w:rPr>
+      <w:rFonts w:asciiTheme="majorHAnsi" w:eastAsiaTheme="majorEastAsia" w:hAnsiTheme="majorHAnsi" w:cstheme="majorBidi"/>
+      <w:color w:val="2E74B5" w:themeColor="accent1" w:themeShade="BF"/>
+      <w:sz w:val="32"/>
+      <w:szCs w:val="32"/>
+    </w:rPr>
+  </w:style>
+  <w:style w:type="paragraph" w:styleId="Heading2">
+    <w:name w:val="heading 2"/>
+    <w:basedOn w:val="Normal"/>
+    <w:next w:val="Normal"/>
+    <w:link w:val="Heading2Char"/>
+    <w:uiPriority w:val="9"/>
+    <w:unhideWhenUsed/>
+    <w:qFormat/>
+    <w:rsid w:val="00CB4A24"/>
+    <w:pPr>
+      <w:keepNext/>
+      <w:keepLines/>
+      <w:spacing w:before="40" w:after="0"/>
+      <w:outlineLvl w:val="1"/>
+    </w:pPr>
+    <w:rPr>
+      <w:rFonts w:asciiTheme="majorHAnsi" w:eastAsiaTheme="majorEastAsia" w:hAnsiTheme="majorHAnsi" w:cstheme="majorBidi"/>
+      <w:color w:val="2E74B5" w:themeColor="accent1" w:themeShade="BF"/>
+      <w:sz w:val="26"/>
+      <w:szCs w:val="26"/>
+    </w:rPr>
+  </w:style>
   <w:style w:type="character" w:default="1" w:styleId="DefaultParagraphFont">
     <w:name w:val="Default Paragraph Font"/>
     <w:uiPriority w:val="1"/>
@@ -909,6 +1715,32 @@
     <w:rPr>
       <w:color w:val="0563C1" w:themeColor="hyperlink"/>
       <w:u w:val="single"/>
+    </w:rPr>
+  </w:style>
+  <w:style w:type="character" w:customStyle="1" w:styleId="Heading1Char">
+    <w:name w:val="Heading 1 Char"/>
+    <w:basedOn w:val="DefaultParagraphFont"/>
+    <w:link w:val="Heading1"/>
+    <w:uiPriority w:val="9"/>
+    <w:rsid w:val="00CB4A24"/>
+    <w:rPr>
+      <w:rFonts w:asciiTheme="majorHAnsi" w:eastAsiaTheme="majorEastAsia" w:hAnsiTheme="majorHAnsi" w:cstheme="majorBidi"/>
+      <w:color w:val="2E74B5" w:themeColor="accent1" w:themeShade="BF"/>
+      <w:sz w:val="32"/>
+      <w:szCs w:val="32"/>
+    </w:rPr>
+  </w:style>
+  <w:style w:type="character" w:customStyle="1" w:styleId="Heading2Char">
+    <w:name w:val="Heading 2 Char"/>
+    <w:basedOn w:val="DefaultParagraphFont"/>
+    <w:link w:val="Heading2"/>
+    <w:uiPriority w:val="9"/>
+    <w:rsid w:val="00CB4A24"/>
+    <w:rPr>
+      <w:rFonts w:asciiTheme="majorHAnsi" w:eastAsiaTheme="majorEastAsia" w:hAnsiTheme="majorHAnsi" w:cstheme="majorBidi"/>
+      <w:color w:val="2E74B5" w:themeColor="accent1" w:themeShade="BF"/>
+      <w:sz w:val="26"/>
+      <w:szCs w:val="26"/>
     </w:rPr>
   </w:style>
 </w:styles>

</xml_diff>